<commit_message>
Bug Fixes and almost complete Error Example file
</commit_message>
<xml_diff>
--- a/Compiler/readme.docx
+++ b/Compiler/readme.docx
@@ -76,10 +76,39 @@
     <w:p>
       <w:r>
         <w:tab/>
-        <w:t>To compile please run gcc main</w:t>
-      </w:r>
-      <w:r>
-        <w:t xml:space="preserve">.c. </w:t>
+        <w:t xml:space="preserve">To compile please run </w:t>
+      </w:r>
+      <w:proofErr w:type="spellStart"/>
+      <w:r>
+        <w:t>gcc</w:t>
+      </w:r>
+      <w:proofErr w:type="spellEnd"/>
+      <w:r>
+        <w:t xml:space="preserve"> </w:t>
+      </w:r>
+      <w:proofErr w:type="spellStart"/>
+      <w:r>
+        <w:t>main</w:t>
+      </w:r>
+      <w:r>
+        <w:t>.c</w:t>
+      </w:r>
+      <w:proofErr w:type="spellEnd"/>
+      <w:r>
+        <w:t xml:space="preserve"> </w:t>
+      </w:r>
+      <w:proofErr w:type="spellStart"/>
+      <w:r>
+        <w:t>Lexical_Analyzer.c</w:t>
+      </w:r>
+      <w:proofErr w:type="spellEnd"/>
+      <w:r>
+        <w:t xml:space="preserve"> VM.c</w:t>
+      </w:r>
+      <w:bookmarkStart w:id="0" w:name="_GoBack"/>
+      <w:bookmarkEnd w:id="0"/>
+      <w:r>
+        <w:t xml:space="preserve">. </w:t>
       </w:r>
       <w:r>
         <w:t>Ensure that all files are in the same file location.</w:t>
@@ -114,22 +143,44 @@
         <w:t>T</w:t>
       </w:r>
       <w:r>
-        <w:t xml:space="preserve">o run the program on linux: </w:t>
+        <w:t xml:space="preserve">o run the program on </w:t>
+      </w:r>
+      <w:proofErr w:type="spellStart"/>
+      <w:r>
+        <w:t>linux</w:t>
+      </w:r>
+      <w:proofErr w:type="spellEnd"/>
+      <w:r>
+        <w:t xml:space="preserve">: </w:t>
       </w:r>
       <w:r>
         <w:t>To</w:t>
       </w:r>
       <w:r>
-        <w:t xml:space="preserve"> load the file correctly, the file name must be preceded by -f. Include any or all of the compiler directives (-l -a -v) after the filename.</w:t>
+        <w:t xml:space="preserve"> load the file correctly, the file name must be preceded by -f. Include any or </w:t>
+      </w:r>
+      <w:proofErr w:type="gramStart"/>
+      <w:r>
+        <w:t>all of</w:t>
+      </w:r>
+      <w:proofErr w:type="gramEnd"/>
+      <w:r>
+        <w:t xml:space="preserve"> the compiler directives (-l -a -v) after the filename.</w:t>
       </w:r>
     </w:p>
     <w:p>
       <w:r>
         <w:tab/>
-        <w:t>Example: ./a.out -f test.txt -l -a -v</w:t>
-      </w:r>
-      <w:bookmarkStart w:id="0" w:name="_GoBack"/>
-      <w:bookmarkEnd w:id="0"/>
+        <w:t>Example: ./</w:t>
+      </w:r>
+      <w:proofErr w:type="spellStart"/>
+      <w:r>
+        <w:t>a.out</w:t>
+      </w:r>
+      <w:proofErr w:type="spellEnd"/>
+      <w:r>
+        <w:t xml:space="preserve"> -f test.txt -l -a -v</w:t>
+      </w:r>
     </w:p>
     <w:p>
       <w:pPr>

</xml_diff>